<commit_message>
Mas obtenciones de datos de la BD
</commit_message>
<xml_diff>
--- a/Sistema Gestor de Tutorias/Formatos/2.docx
+++ b/Sistema Gestor de Tutorias/Formatos/2.docx
@@ -243,14 +243,43 @@
         <w:t>[</w:t>
       </w:r>
       <w:proofErr w:type="spellStart"/>
-      <w:r>
-        <w:rPr>
-          <w:rFonts w:ascii="Montserrat Medium" w:hAnsi="Montserrat Medium"/>
-          <w:sz w:val="18"/>
-          <w:szCs w:val="18"/>
-          <w:lang w:val="es-ES"/>
-        </w:rPr>
-        <w:t>No_Oficio</w:t>
+      <w:proofErr w:type="gramStart"/>
+      <w:r>
+        <w:rPr>
+          <w:rFonts w:ascii="Montserrat Medium" w:hAnsi="Montserrat Medium"/>
+          <w:sz w:val="18"/>
+          <w:szCs w:val="18"/>
+          <w:lang w:val="es-ES"/>
+        </w:rPr>
+        <w:t>No</w:t>
+      </w:r>
+      <w:r>
+        <w:rPr>
+          <w:rFonts w:ascii="Montserrat Medium" w:hAnsi="Montserrat Medium"/>
+          <w:sz w:val="18"/>
+          <w:szCs w:val="18"/>
+          <w:lang w:val="es-ES"/>
+        </w:rPr>
+        <w:t>.</w:t>
+      </w:r>
+      <w:r>
+        <w:rPr>
+          <w:rFonts w:ascii="Montserrat Medium" w:hAnsi="Montserrat Medium"/>
+          <w:sz w:val="18"/>
+          <w:szCs w:val="18"/>
+          <w:lang w:val="es-ES"/>
+        </w:rPr>
+        <w:t>_</w:t>
+      </w:r>
+      <w:proofErr w:type="gramEnd"/>
+      <w:r>
+        <w:rPr>
+          <w:rFonts w:ascii="Montserrat Medium" w:hAnsi="Montserrat Medium"/>
+          <w:sz w:val="18"/>
+          <w:szCs w:val="18"/>
+          <w:lang w:val="es-ES"/>
+        </w:rPr>
+        <w:t>Oficio</w:t>
       </w:r>
       <w:proofErr w:type="spellEnd"/>
       <w:r>

</xml_diff>